<commit_message>
Reverted to version 4
</commit_message>
<xml_diff>
--- a/Word/Add file from Word.docx
+++ b/Word/Add file from Word.docx
@@ -137,15 +137,6 @@
                                       <w:szCs w:val="96"/>
                                     </w:rPr>
                                     <w:t>Bottom</w:t>
-                                  </w:r>
-                                  <w:r>
-                                    <w:rPr>
-                                      <w:rFonts w:asciiTheme="majorHAnsi" w:eastAsiaTheme="majorEastAsia" w:hAnsiTheme="majorHAnsi" w:cstheme="majorBidi"/>
-                                      <w:color w:val="FFFFFF" w:themeColor="background1"/>
-                                      <w:sz w:val="96"/>
-                                      <w:szCs w:val="96"/>
-                                    </w:rPr>
-                                    <w:t xml:space="preserve"> Mergerd Version</w:t>
                                   </w:r>
                                   <w:bookmarkStart w:id="0" w:name="_GoBack"/>
                                   <w:bookmarkEnd w:id="0"/>
@@ -382,15 +373,6 @@
                               </w:rPr>
                               <w:t>Bottom</w:t>
                             </w:r>
-                            <w:r>
-                              <w:rPr>
-                                <w:rFonts w:asciiTheme="majorHAnsi" w:eastAsiaTheme="majorEastAsia" w:hAnsiTheme="majorHAnsi" w:cstheme="majorBidi"/>
-                                <w:color w:val="FFFFFF" w:themeColor="background1"/>
-                                <w:sz w:val="96"/>
-                                <w:szCs w:val="96"/>
-                              </w:rPr>
-                              <w:t xml:space="preserve"> Mergerd Version</w:t>
-                            </w:r>
                             <w:bookmarkStart w:id="1" w:name="_GoBack"/>
                             <w:bookmarkEnd w:id="1"/>
                           </w:p>
@@ -589,7 +571,7 @@
       <w:r>
         <w:t xml:space="preserve">Click the image below and drag it around the page. With images that have text wrapping, the text moves around the picture so you get a live preview of the new layout. Try to line the image up with the top of this paragraph to see how the alignment guides can help you position it on the page.  Click the Layout Options button next to the image to change how it interacts with the text. </w:t>
       </w:r>
-      <w:hyperlink r:id="rId9" w:history="1">
+      <w:hyperlink r:id="rId8" w:history="1">
         <w:r>
           <w:rPr>
             <w:rStyle w:val="Hyperlink"/>
@@ -646,7 +628,7 @@
                     </pic:cNvPicPr>
                   </pic:nvPicPr>
                   <pic:blipFill rotWithShape="1">
-                    <a:blip r:embed="rId10" cstate="print">
+                    <a:blip r:embed="rId9" cstate="print">
                       <a:extLst>
                         <a:ext uri="{28A0092B-C50C-407E-A947-70E740481C1C}">
                           <a14:useLocalDpi xmlns:a14="http://schemas.microsoft.com/office/drawing/2010/main" val="0"/>
@@ -740,7 +722,7 @@
           <w:rStyle w:val="Hyperlink"/>
         </w:rPr>
       </w:pPr>
-      <w:hyperlink r:id="rId13" w:history="1">
+      <w:hyperlink r:id="rId12" w:history="1">
         <w:r>
           <w:rPr>
             <w:rStyle w:val="Hyperlink"/>
@@ -863,7 +845,7 @@
       <w:r>
         <w:t xml:space="preserve">Download </w:t>
       </w:r>
-      <w:hyperlink r:id="rId14" w:history="1">
+      <w:hyperlink r:id="rId13" w:history="1">
         <w:r>
           <w:rPr>
             <w:rStyle w:val="Hyperlink"/>
@@ -1050,7 +1032,7 @@
       <w:r>
         <w:t xml:space="preserve">Keep going. There are lots more new features and ways to work in Office. Check out our </w:t>
       </w:r>
-      <w:hyperlink r:id="rId15" w:history="1">
+      <w:hyperlink r:id="rId14" w:history="1">
         <w:r>
           <w:rPr>
             <w:rStyle w:val="Hyperlink"/>
@@ -1063,8 +1045,8 @@
       </w:r>
     </w:p>
     <w:sectPr>
-      <w:headerReference w:type="default" r:id="rId16"/>
-      <w:footerReference w:type="default" r:id="rId17"/>
+      <w:headerReference w:type="default" r:id="rId15"/>
+      <w:footerReference w:type="default" r:id="rId16"/>
       <w:pgSz w:w="12240" w:h="15840"/>
       <w:pgMar w:top="1440" w:right="1440" w:bottom="1440" w:left="1440" w:header="720" w:footer="720" w:gutter="0"/>
       <w:pgNumType w:start="0"/>
@@ -1123,13 +1105,6 @@
       <w:r>
         <w:continuationSeparator/>
       </w:r>
-    </w:p>
-  </w:endnote>
-  <w:endnote w:type="continuationNotice" w:id="1">
-    <w:p>
-      <w:pPr>
-        <w:spacing w:after="0" w:line="240" w:lineRule="auto"/>
-      </w:pPr>
     </w:p>
   </w:endnote>
 </w:endnotes>
@@ -1238,13 +1213,6 @@
       <w:r>
         <w:continuationSeparator/>
       </w:r>
-    </w:p>
-  </w:footnote>
-  <w:footnote w:type="continuationNotice" w:id="1">
-    <w:p>
-      <w:pPr>
-        <w:spacing w:after="0" w:line="240" w:lineRule="auto"/>
-      </w:pPr>
     </w:p>
   </w:footnote>
 </w:footnotes>
@@ -2426,19 +2394,6 @@
       </w:tblCellMar>
     </w:tblPr>
   </w:style>
-  <w:style w:type="paragraph" w:styleId="Revision">
-    <w:name w:val="Revision"/>
-    <w:hidden/>
-    <w:uiPriority w:val="99"/>
-    <w:semiHidden/>
-    <w:rsid w:val="000E117A"/>
-    <w:pPr>
-      <w:spacing w:after="0" w:line="240" w:lineRule="auto"/>
-    </w:pPr>
-    <w:rPr>
-      <w:color w:val="595959" w:themeColor="text1" w:themeTint="A6"/>
-    </w:rPr>
-  </w:style>
 </w:styles>
 </file>
 
@@ -2652,22 +2607,10 @@
 </FormTemplates>
 </file>
 
-<file path=customXml/item2.xml><?xml version="1.0" encoding="utf-8"?>
-<b:Sources xmlns:b="http://schemas.openxmlformats.org/officeDocument/2006/bibliography" xmlns="http://schemas.openxmlformats.org/officeDocument/2006/bibliography" SelectedStyle="\APASixthEditionOfficeOnline.xsl" StyleName="APA" Version="6"/>
-</file>
-
 <file path=customXml/itemProps1.xml><?xml version="1.0" encoding="utf-8"?>
 <ds:datastoreItem xmlns:ds="http://schemas.openxmlformats.org/officeDocument/2006/customXml" ds:itemID="{58B12D87-EAD4-40AB-B795-35451146303C}">
   <ds:schemaRefs>
     <ds:schemaRef ds:uri="http://schemas.microsoft.com/sharepoint/v3/contenttype/forms"/>
   </ds:schemaRefs>
 </ds:datastoreItem>
-</file>
-
-<file path=customXml/itemProps2.xml><?xml version="1.0" encoding="utf-8"?>
-<ds:datastoreItem xmlns:ds="http://schemas.openxmlformats.org/officeDocument/2006/customXml" ds:itemID="{42BDECC6-E567-4950-83B7-E17351D47FA3}">
-  <ds:schemaRefs>
-    <ds:schemaRef ds:uri="http://schemas.openxmlformats.org/officeDocument/2006/bibliography"/>
-  </ds:schemaRefs>
-</ds:datastoreItem>
 </file>
</xml_diff>

<commit_message>
Reverted to version 6
</commit_message>
<xml_diff>
--- a/Word/Add file from Word.docx
+++ b/Word/Add file from Word.docx
@@ -137,6 +137,15 @@
                                       <w:szCs w:val="96"/>
                                     </w:rPr>
                                     <w:t>Bottom</w:t>
+                                  </w:r>
+                                  <w:r>
+                                    <w:rPr>
+                                      <w:rFonts w:asciiTheme="majorHAnsi" w:eastAsiaTheme="majorEastAsia" w:hAnsiTheme="majorHAnsi" w:cstheme="majorBidi"/>
+                                      <w:color w:val="FFFFFF" w:themeColor="background1"/>
+                                      <w:sz w:val="96"/>
+                                      <w:szCs w:val="96"/>
+                                    </w:rPr>
+                                    <w:t xml:space="preserve"> Mergerd Version</w:t>
                                   </w:r>
                                   <w:bookmarkStart w:id="0" w:name="_GoBack"/>
                                   <w:bookmarkEnd w:id="0"/>
@@ -373,6 +382,15 @@
                               </w:rPr>
                               <w:t>Bottom</w:t>
                             </w:r>
+                            <w:r>
+                              <w:rPr>
+                                <w:rFonts w:asciiTheme="majorHAnsi" w:eastAsiaTheme="majorEastAsia" w:hAnsiTheme="majorHAnsi" w:cstheme="majorBidi"/>
+                                <w:color w:val="FFFFFF" w:themeColor="background1"/>
+                                <w:sz w:val="96"/>
+                                <w:szCs w:val="96"/>
+                              </w:rPr>
+                              <w:t xml:space="preserve"> Mergerd Version</w:t>
+                            </w:r>
                             <w:bookmarkStart w:id="1" w:name="_GoBack"/>
                             <w:bookmarkEnd w:id="1"/>
                           </w:p>
@@ -571,7 +589,7 @@
       <w:r>
         <w:t xml:space="preserve">Click the image below and drag it around the page. With images that have text wrapping, the text moves around the picture so you get a live preview of the new layout. Try to line the image up with the top of this paragraph to see how the alignment guides can help you position it on the page.  Click the Layout Options button next to the image to change how it interacts with the text. </w:t>
       </w:r>
-      <w:hyperlink r:id="rId8" w:history="1">
+      <w:hyperlink r:id="rId9" w:history="1">
         <w:r>
           <w:rPr>
             <w:rStyle w:val="Hyperlink"/>
@@ -628,7 +646,7 @@
                     </pic:cNvPicPr>
                   </pic:nvPicPr>
                   <pic:blipFill rotWithShape="1">
-                    <a:blip r:embed="rId9" cstate="print">
+                    <a:blip r:embed="rId10" cstate="print">
                       <a:extLst>
                         <a:ext uri="{28A0092B-C50C-407E-A947-70E740481C1C}">
                           <a14:useLocalDpi xmlns:a14="http://schemas.microsoft.com/office/drawing/2010/main" val="0"/>
@@ -722,7 +740,7 @@
           <w:rStyle w:val="Hyperlink"/>
         </w:rPr>
       </w:pPr>
-      <w:hyperlink r:id="rId12" w:history="1">
+      <w:hyperlink r:id="rId13" w:history="1">
         <w:r>
           <w:rPr>
             <w:rStyle w:val="Hyperlink"/>
@@ -845,7 +863,7 @@
       <w:r>
         <w:t xml:space="preserve">Download </w:t>
       </w:r>
-      <w:hyperlink r:id="rId13" w:history="1">
+      <w:hyperlink r:id="rId14" w:history="1">
         <w:r>
           <w:rPr>
             <w:rStyle w:val="Hyperlink"/>
@@ -1032,7 +1050,7 @@
       <w:r>
         <w:t xml:space="preserve">Keep going. There are lots more new features and ways to work in Office. Check out our </w:t>
       </w:r>
-      <w:hyperlink r:id="rId14" w:history="1">
+      <w:hyperlink r:id="rId15" w:history="1">
         <w:r>
           <w:rPr>
             <w:rStyle w:val="Hyperlink"/>
@@ -1045,8 +1063,8 @@
       </w:r>
     </w:p>
     <w:sectPr>
-      <w:headerReference w:type="default" r:id="rId15"/>
-      <w:footerReference w:type="default" r:id="rId16"/>
+      <w:headerReference w:type="default" r:id="rId16"/>
+      <w:footerReference w:type="default" r:id="rId17"/>
       <w:pgSz w:w="12240" w:h="15840"/>
       <w:pgMar w:top="1440" w:right="1440" w:bottom="1440" w:left="1440" w:header="720" w:footer="720" w:gutter="0"/>
       <w:pgNumType w:start="0"/>
@@ -1105,6 +1123,13 @@
       <w:r>
         <w:continuationSeparator/>
       </w:r>
+    </w:p>
+  </w:endnote>
+  <w:endnote w:type="continuationNotice" w:id="1">
+    <w:p>
+      <w:pPr>
+        <w:spacing w:after="0" w:line="240" w:lineRule="auto"/>
+      </w:pPr>
     </w:p>
   </w:endnote>
 </w:endnotes>
@@ -1213,6 +1238,13 @@
       <w:r>
         <w:continuationSeparator/>
       </w:r>
+    </w:p>
+  </w:footnote>
+  <w:footnote w:type="continuationNotice" w:id="1">
+    <w:p>
+      <w:pPr>
+        <w:spacing w:after="0" w:line="240" w:lineRule="auto"/>
+      </w:pPr>
     </w:p>
   </w:footnote>
 </w:footnotes>
@@ -2394,6 +2426,19 @@
       </w:tblCellMar>
     </w:tblPr>
   </w:style>
+  <w:style w:type="paragraph" w:styleId="Revision">
+    <w:name w:val="Revision"/>
+    <w:hidden/>
+    <w:uiPriority w:val="99"/>
+    <w:semiHidden/>
+    <w:rsid w:val="000E117A"/>
+    <w:pPr>
+      <w:spacing w:after="0" w:line="240" w:lineRule="auto"/>
+    </w:pPr>
+    <w:rPr>
+      <w:color w:val="595959" w:themeColor="text1" w:themeTint="A6"/>
+    </w:rPr>
+  </w:style>
 </w:styles>
 </file>
 
@@ -2607,10 +2652,22 @@
 </FormTemplates>
 </file>
 
+<file path=customXml/item2.xml><?xml version="1.0" encoding="utf-8"?>
+<b:Sources xmlns:b="http://schemas.openxmlformats.org/officeDocument/2006/bibliography" xmlns="http://schemas.openxmlformats.org/officeDocument/2006/bibliography" SelectedStyle="\APASixthEditionOfficeOnline.xsl" StyleName="APA" Version="6"/>
+</file>
+
 <file path=customXml/itemProps1.xml><?xml version="1.0" encoding="utf-8"?>
 <ds:datastoreItem xmlns:ds="http://schemas.openxmlformats.org/officeDocument/2006/customXml" ds:itemID="{58B12D87-EAD4-40AB-B795-35451146303C}">
   <ds:schemaRefs>
     <ds:schemaRef ds:uri="http://schemas.microsoft.com/sharepoint/v3/contenttype/forms"/>
   </ds:schemaRefs>
 </ds:datastoreItem>
+</file>
+
+<file path=customXml/itemProps2.xml><?xml version="1.0" encoding="utf-8"?>
+<ds:datastoreItem xmlns:ds="http://schemas.openxmlformats.org/officeDocument/2006/customXml" ds:itemID="{42BDECC6-E567-4950-83B7-E17351D47FA3}">
+  <ds:schemaRefs>
+    <ds:schemaRef ds:uri="http://schemas.openxmlformats.org/officeDocument/2006/bibliography"/>
+  </ds:schemaRefs>
+</ds:datastoreItem>
 </file>
</xml_diff>